<commit_message>
fix(template): fix empty page in information of neighbors template
</commit_message>
<xml_diff>
--- a/document-merge-service/kt_bern/templatefiles/de-nachbarschaftsorientierung.docx
+++ b/document-merge-service/kt_bern/templatefiles/de-nachbarschaftsorientierung.docx
@@ -361,7 +361,7 @@
                 <w:sz w:val="20"/>
                 <w:szCs w:val="20"/>
               </w:rPr>
-              <w:t>{{ADRESSE}}</w:t>
+              <w:t>{{ ADRESSE }}</w:t>
             </w:r>
           </w:p>
         </w:tc>
@@ -406,7 +406,7 @@
                 <w:sz w:val="20"/>
                 <w:szCs w:val="20"/>
               </w:rPr>
-              <w:t>{{EBAU_NR}}</w:t>
+              <w:t>{{ EBAU_NR }}</w:t>
             </w:r>
           </w:p>
         </w:tc>
@@ -454,7 +454,7 @@
                 <w:sz w:val="20"/>
                 <w:szCs w:val="20"/>
               </w:rPr>
-              <w:t>{{PARZELLE}}</w:t>
+              <w:t>{{ PARZELLE }}</w:t>
             </w:r>
           </w:p>
         </w:tc>
@@ -503,7 +503,7 @@
                 <w:sz w:val="20"/>
                 <w:szCs w:val="20"/>
               </w:rPr>
-              <w:t>{{BAUVORHABEN}}</w:t>
+              <w:t>{{ BAUVORHABEN }}</w:t>
             </w:r>
           </w:p>
         </w:tc>
@@ -552,7 +552,7 @@
                 <w:sz w:val="20"/>
                 <w:szCs w:val="20"/>
               </w:rPr>
-              <w:t>{{GESUCHSTELLER_NAME_ADRESSE}}</w:t>
+              <w:t>{{ GESUCHSTELLER_NAME_ADRESSE }}</w:t>
             </w:r>
           </w:p>
         </w:tc>
@@ -601,7 +601,7 @@
                 <w:sz w:val="20"/>
                 <w:szCs w:val="20"/>
               </w:rPr>
-              <w:t>{{PROJEKTVERFASSER_NAME_ADRESSE}}</w:t>
+              <w:t>{{ PROJEKTVERFASSER_NAME_ADRESSE }}</w:t>
             </w:r>
           </w:p>
         </w:tc>
@@ -650,7 +650,7 @@
                 <w:sz w:val="20"/>
                 <w:szCs w:val="20"/>
               </w:rPr>
-              <w:t>{{LEITBEHOERDE_NAME}}</w:t>
+              <w:t>{{ LEITBEHOERDE_NAME }}</w:t>
             </w:r>
           </w:p>
         </w:tc>
@@ -697,7 +697,7 @@
                 <w:sz w:val="20"/>
                 <w:szCs w:val="20"/>
               </w:rPr>
-              <w:t>{{LEITPERSON}}</w:t>
+              <w:t>{{ LEITPERSON }}</w:t>
             </w:r>
           </w:p>
         </w:tc>
@@ -1072,7 +1072,7 @@
           <w:sz w:val="20"/>
           <w:szCs w:val="20"/>
         </w:rPr>
-        <w:t>{{LEITBEHOERDE_NAME}}</w:t>
+        <w:t>{{ LEITBEHOERDE_NAME }}</w:t>
       </w:r>
     </w:p>
     <w:p>
@@ -1157,6 +1157,15 @@
         <w:t>{Funktion}</w:t>
       </w:r>
       <w:r>
+        <w:rPr>
+          <w:rFonts w:ascii="Arial" w:hAnsi="Arial"/>
+          <w:sz w:val="20"/>
+          <w:szCs w:val="20"/>
+          <w:lang w:eastAsia="en-US"/>
+        </w:rPr>
+        <w:t>{% if not loop.last %}</w:t>
+      </w:r>
+      <w:r>
         <w:br w:type="page"/>
       </w:r>
     </w:p>
@@ -1172,7 +1181,7 @@
           <w:szCs w:val="20"/>
           <w:lang w:eastAsia="en-US"/>
         </w:rPr>
-        <w:t>{% endfor %}</w:t>
+        <w:t>{% endif %}{% endfor %}</w:t>
       </w:r>
     </w:p>
     <w:sectPr>

</xml_diff>